<commit_message>
fix: Arreglado los roles
</commit_message>
<xml_diff>
--- a/reports/Student #1/D02/01 - Requirements - Student #1.docx
+++ b/reports/Student #1/D02/01 - Requirements - Student #1.docx
@@ -517,18 +517,6 @@
                   <w:rPr>
                     <w:rFonts w:asciiTheme="majorHAnsi" w:hAnsiTheme="majorHAnsi" w:cstheme="majorHAnsi"/>
                   </w:rPr>
-                  <w:t>Manager</w:t>
-                </w:r>
-                <w:r>
-                  <w:rPr>
-                    <w:rFonts w:asciiTheme="majorHAnsi" w:hAnsiTheme="majorHAnsi" w:cstheme="majorHAnsi"/>
-                  </w:rPr>
-                  <w:t xml:space="preserve">, </w:t>
-                </w:r>
-                <w:r>
-                  <w:rPr>
-                    <w:rFonts w:asciiTheme="majorHAnsi" w:hAnsiTheme="majorHAnsi" w:cstheme="majorHAnsi"/>
-                  </w:rPr>
                   <w:t>Analista</w:t>
                 </w:r>
                 <w:r>
@@ -541,7 +529,19 @@
                   <w:rPr>
                     <w:rFonts w:asciiTheme="majorHAnsi" w:hAnsiTheme="majorHAnsi" w:cstheme="majorHAnsi"/>
                   </w:rPr>
-                  <w:t xml:space="preserve">Desarrollador, Tester y Operador </w:t>
+                  <w:t>Desarrollador</w:t>
+                </w:r>
+                <w:r>
+                  <w:rPr>
+                    <w:rFonts w:asciiTheme="majorHAnsi" w:hAnsiTheme="majorHAnsi" w:cstheme="majorHAnsi"/>
+                  </w:rPr>
+                  <w:t xml:space="preserve"> y</w:t>
+                </w:r>
+                <w:r>
+                  <w:rPr>
+                    <w:rFonts w:asciiTheme="majorHAnsi" w:hAnsiTheme="majorHAnsi" w:cstheme="majorHAnsi"/>
+                  </w:rPr>
+                  <w:t xml:space="preserve"> Tester </w:t>
                 </w:r>
               </w:sdtContent>
             </w:sdt>
@@ -10329,6 +10329,7 @@
   </w:compat>
   <w:rsids>
     <w:rsidRoot w:val="002707DD"/>
+    <w:rsid w:val="00047614"/>
     <w:rsid w:val="0013644E"/>
     <w:rsid w:val="001773D9"/>
     <w:rsid w:val="001942D6"/>
@@ -10356,6 +10357,7 @@
     <w:rsid w:val="00751E87"/>
     <w:rsid w:val="00802250"/>
     <w:rsid w:val="008A1472"/>
+    <w:rsid w:val="008A6F86"/>
     <w:rsid w:val="008B1087"/>
     <w:rsid w:val="0093034B"/>
     <w:rsid w:val="00953D97"/>

</xml_diff>